<commit_message>
Update Tags, parâmetros e propriedades.docx
</commit_message>
<xml_diff>
--- a/Tags, parâmetros e propriedades.docx
+++ b/Tags, parâmetros e propriedades.docx
@@ -295,35 +295,7 @@
           <w:rFonts w:ascii="Arial" w:hAnsi="Arial" w:cs="Arial"/>
           <w:noProof/>
         </w:rPr>
-        <w:t xml:space="preserve">" e logo em seguida o código do emoji </w:t>
-      </w:r>
-      <w:r>
-        <w:rPr>
-          <w:rFonts w:ascii="Arial" w:hAnsi="Arial" w:cs="Arial"/>
-          <w:noProof/>
-        </w:rPr>
-        <w:t>(</w:t>
-      </w:r>
-      <w:r>
-        <w:rPr>
-          <w:rFonts w:ascii="Arial" w:hAnsi="Arial" w:cs="Arial"/>
-          <w:noProof/>
-        </w:rPr>
-        <w:t>SEM O "U-"</w:t>
-      </w:r>
-      <w:r>
-        <w:rPr>
-          <w:rFonts w:ascii="Arial" w:hAnsi="Arial" w:cs="Arial"/>
-          <w:noProof/>
-        </w:rPr>
-        <w:t>)</w:t>
-      </w:r>
-      <w:r>
-        <w:rPr>
-          <w:rFonts w:ascii="Arial" w:hAnsi="Arial" w:cs="Arial"/>
-          <w:noProof/>
-        </w:rPr>
-        <w:t xml:space="preserve">. </w:t>
+        <w:t xml:space="preserve">" e logo em seguida o código do emoji (SEM O "U-"). </w:t>
       </w:r>
     </w:p>
     <w:p>
@@ -3853,6 +3825,7 @@
           <w:rFonts w:ascii="Arial" w:hAnsi="Arial" w:cs="Arial"/>
           <w:b/>
           <w:bCs/>
+          <w:noProof/>
           <w:sz w:val="26"/>
           <w:szCs w:val="26"/>
         </w:rPr>
@@ -4049,36 +4022,251 @@
     <w:p>
       <w:pPr>
         <w:spacing w:after="0"/>
+        <w:jc w:val="both"/>
+        <w:rPr>
+          <w:rFonts w:ascii="Arial" w:hAnsi="Arial" w:cs="Arial"/>
+          <w:b/>
+          <w:bCs/>
+          <w:noProof/>
+        </w:rPr>
+      </w:pPr>
+    </w:p>
+    <w:p>
+      <w:pPr>
+        <w:spacing w:after="0"/>
         <w:jc w:val="center"/>
         <w:rPr>
           <w:rFonts w:ascii="Arial" w:hAnsi="Arial" w:cs="Arial"/>
           <w:b/>
           <w:bCs/>
+          <w:noProof/>
           <w:sz w:val="26"/>
           <w:szCs w:val="26"/>
         </w:rPr>
       </w:pPr>
-    </w:p>
-    <w:p>
-      <w:pPr>
-        <w:spacing w:after="0"/>
-        <w:jc w:val="center"/>
-        <w:rPr>
-          <w:rFonts w:ascii="Arial" w:hAnsi="Arial" w:cs="Arial"/>
-          <w:b/>
-          <w:bCs/>
+      <w:r>
+        <w:rPr>
+          <w:rFonts w:ascii="Arial" w:hAnsi="Arial" w:cs="Arial"/>
+          <w:b/>
+          <w:bCs/>
+          <w:noProof/>
           <w:sz w:val="26"/>
           <w:szCs w:val="26"/>
         </w:rPr>
-      </w:pPr>
-      <w:r>
-        <w:rPr>
-          <w:rFonts w:ascii="Arial" w:hAnsi="Arial" w:cs="Arial"/>
-          <w:b/>
-          <w:bCs/>
+        <w:t>Iframes</w:t>
+      </w:r>
+    </w:p>
+    <w:p>
+      <w:pPr>
+        <w:spacing w:after="0"/>
+        <w:jc w:val="center"/>
+        <w:rPr>
+          <w:rFonts w:ascii="Arial" w:hAnsi="Arial" w:cs="Arial"/>
+          <w:b/>
+          <w:bCs/>
+          <w:noProof/>
           <w:sz w:val="26"/>
           <w:szCs w:val="26"/>
         </w:rPr>
+      </w:pPr>
+    </w:p>
+    <w:p>
+      <w:pPr>
+        <w:pStyle w:val="PargrafodaLista"/>
+        <w:numPr>
+          <w:ilvl w:val="0"/>
+          <w:numId w:val="17"/>
+        </w:numPr>
+        <w:spacing w:after="0"/>
+        <w:jc w:val="both"/>
+        <w:rPr>
+          <w:rFonts w:ascii="Arial" w:hAnsi="Arial" w:cs="Arial"/>
+          <w:noProof/>
+        </w:rPr>
+      </w:pPr>
+      <w:r>
+        <w:rPr>
+          <w:rFonts w:ascii="Arial" w:hAnsi="Arial" w:cs="Arial"/>
+          <w:b/>
+          <w:bCs/>
+          <w:noProof/>
+        </w:rPr>
+        <w:t xml:space="preserve">iframe </w:t>
+      </w:r>
+      <w:r>
+        <w:rPr>
+          <w:rFonts w:ascii="Arial" w:hAnsi="Arial" w:cs="Arial"/>
+          <w:noProof/>
+        </w:rPr>
+        <w:t>= adiciona uma “nova janela” dentro do site, podendo hospedar outros sites dentro do próprio site. Digitar dentro de “src” a url ou o diretório do arquivo.</w:t>
+      </w:r>
+    </w:p>
+    <w:p>
+      <w:pPr>
+        <w:pStyle w:val="PargrafodaLista"/>
+        <w:numPr>
+          <w:ilvl w:val="0"/>
+          <w:numId w:val="17"/>
+        </w:numPr>
+        <w:spacing w:after="0"/>
+        <w:jc w:val="both"/>
+        <w:rPr>
+          <w:rFonts w:ascii="Arial" w:hAnsi="Arial" w:cs="Arial"/>
+          <w:noProof/>
+        </w:rPr>
+      </w:pPr>
+      <w:r>
+        <w:rPr>
+          <w:rFonts w:ascii="Arial" w:hAnsi="Arial" w:cs="Arial"/>
+          <w:b/>
+          <w:bCs/>
+          <w:noProof/>
+        </w:rPr>
+        <w:t xml:space="preserve">frameborder (dentro do iframe) </w:t>
+      </w:r>
+      <w:r>
+        <w:rPr>
+          <w:rFonts w:ascii="Arial" w:hAnsi="Arial" w:cs="Arial"/>
+          <w:noProof/>
+        </w:rPr>
+        <w:t>= adiciona uma borda ao redor do iframe. Por padrão é igual a 0; adiciona a borda; qualquer outro número, não adiciona borda.</w:t>
+      </w:r>
+    </w:p>
+    <w:p>
+      <w:pPr>
+        <w:pStyle w:val="PargrafodaLista"/>
+        <w:numPr>
+          <w:ilvl w:val="0"/>
+          <w:numId w:val="17"/>
+        </w:numPr>
+        <w:spacing w:after="0"/>
+        <w:jc w:val="both"/>
+        <w:rPr>
+          <w:rFonts w:ascii="Arial" w:hAnsi="Arial" w:cs="Arial"/>
+          <w:noProof/>
+        </w:rPr>
+      </w:pPr>
+      <w:r>
+        <w:rPr>
+          <w:rFonts w:ascii="Arial" w:hAnsi="Arial" w:cs="Arial"/>
+          <w:noProof/>
+        </w:rPr>
+        <w:t>Entre a abertura e o fechamento do iframe, podemos adicionar um parágrafo dizendo que se o usuário está vendo aquela mensagem, é porque o navegador dele não suporta iframes.</w:t>
+      </w:r>
+    </w:p>
+    <w:p>
+      <w:pPr>
+        <w:pStyle w:val="PargrafodaLista"/>
+        <w:numPr>
+          <w:ilvl w:val="0"/>
+          <w:numId w:val="17"/>
+        </w:numPr>
+        <w:spacing w:after="0"/>
+        <w:jc w:val="both"/>
+        <w:rPr>
+          <w:rFonts w:ascii="Arial" w:hAnsi="Arial" w:cs="Arial"/>
+          <w:noProof/>
+        </w:rPr>
+      </w:pPr>
+      <w:r>
+        <w:rPr>
+          <w:rFonts w:ascii="Arial" w:hAnsi="Arial" w:cs="Arial"/>
+          <w:noProof/>
+        </w:rPr>
+        <w:t>Caso tenhamos um link que direciona a uma página, podemos abrir essa página dentro do iframe. Para isso, devemos colocar um nome no iframe digitando “</w:t>
+      </w:r>
+      <w:r>
+        <w:rPr>
+          <w:rFonts w:ascii="Arial" w:hAnsi="Arial" w:cs="Arial"/>
+          <w:b/>
+          <w:bCs/>
+          <w:noProof/>
+        </w:rPr>
+        <w:t>name=‘nome’</w:t>
+      </w:r>
+      <w:r>
+        <w:rPr>
+          <w:rFonts w:ascii="Arial" w:hAnsi="Arial" w:cs="Arial"/>
+          <w:noProof/>
+        </w:rPr>
+        <w:t>” dentro da tag de abertura, e no link digitar “</w:t>
+      </w:r>
+      <w:r>
+        <w:rPr>
+          <w:rFonts w:ascii="Arial" w:hAnsi="Arial" w:cs="Arial"/>
+          <w:b/>
+          <w:bCs/>
+          <w:noProof/>
+        </w:rPr>
+        <w:t>target=‘nome’</w:t>
+      </w:r>
+      <w:r>
+        <w:rPr>
+          <w:rFonts w:ascii="Arial" w:hAnsi="Arial" w:cs="Arial"/>
+          <w:noProof/>
+        </w:rPr>
+        <w:t>”.</w:t>
+      </w:r>
+    </w:p>
+    <w:p>
+      <w:pPr>
+        <w:pStyle w:val="PargrafodaLista"/>
+        <w:numPr>
+          <w:ilvl w:val="0"/>
+          <w:numId w:val="17"/>
+        </w:numPr>
+        <w:spacing w:after="0"/>
+        <w:jc w:val="both"/>
+        <w:rPr>
+          <w:rFonts w:ascii="Arial" w:hAnsi="Arial" w:cs="Arial"/>
+          <w:noProof/>
+        </w:rPr>
+      </w:pPr>
+      <w:r>
+        <w:rPr>
+          <w:rFonts w:ascii="Arial" w:hAnsi="Arial" w:cs="Arial"/>
+          <w:noProof/>
+        </w:rPr>
+        <w:t>Podemos usar o parâmetro “</w:t>
+      </w:r>
+      <w:r>
+        <w:rPr>
+          <w:rFonts w:ascii="Arial" w:hAnsi="Arial" w:cs="Arial"/>
+          <w:b/>
+          <w:bCs/>
+          <w:noProof/>
+        </w:rPr>
+        <w:t>srcdoc</w:t>
+      </w:r>
+      <w:r>
+        <w:rPr>
+          <w:rFonts w:ascii="Arial" w:hAnsi="Arial" w:cs="Arial"/>
+          <w:noProof/>
+        </w:rPr>
+        <w:t>” dentro da tag de abertura do iframe para escrever um código HTML simples.</w:t>
+      </w:r>
+    </w:p>
+    <w:p>
+      <w:pPr>
+        <w:spacing w:after="0"/>
+        <w:jc w:val="center"/>
+        <w:rPr>
+          <w:rFonts w:ascii="Arial" w:hAnsi="Arial" w:cs="Arial"/>
+          <w:b/>
+          <w:bCs/>
+          <w:sz w:val="26"/>
+          <w:szCs w:val="26"/>
+        </w:rPr>
+      </w:pPr>
+      <w:r>
+        <w:rPr>
+          <w:rFonts w:ascii="Arial" w:hAnsi="Arial" w:cs="Arial"/>
+          <w:b/>
+          <w:bCs/>
+          <w:sz w:val="26"/>
+          <w:szCs w:val="26"/>
+        </w:rPr>
+        <w:lastRenderedPageBreak/>
         <w:t>Extras:</w:t>
       </w:r>
     </w:p>
@@ -5751,6 +5939,119 @@
     </w:lvl>
   </w:abstractNum>
   <w:abstractNum w:abstractNumId="13" w15:restartNumberingAfterBreak="0">
+    <w:nsid w:val="67306E87"/>
+    <w:multiLevelType w:val="hybridMultilevel"/>
+    <w:tmpl w:val="04603F3C"/>
+    <w:lvl w:ilvl="0" w:tplc="04160001">
+      <w:start w:val="1"/>
+      <w:numFmt w:val="bullet"/>
+      <w:lvlText w:val=""/>
+      <w:lvlJc w:val="left"/>
+      <w:pPr>
+        <w:ind w:left="720" w:hanging="360"/>
+      </w:pPr>
+      <w:rPr>
+        <w:rFonts w:ascii="Symbol" w:hAnsi="Symbol" w:hint="default"/>
+      </w:rPr>
+    </w:lvl>
+    <w:lvl w:ilvl="1" w:tplc="04160003" w:tentative="1">
+      <w:start w:val="1"/>
+      <w:numFmt w:val="bullet"/>
+      <w:lvlText w:val="o"/>
+      <w:lvlJc w:val="left"/>
+      <w:pPr>
+        <w:ind w:left="1440" w:hanging="360"/>
+      </w:pPr>
+      <w:rPr>
+        <w:rFonts w:ascii="Courier New" w:hAnsi="Courier New" w:cs="Courier New" w:hint="default"/>
+      </w:rPr>
+    </w:lvl>
+    <w:lvl w:ilvl="2" w:tplc="04160005" w:tentative="1">
+      <w:start w:val="1"/>
+      <w:numFmt w:val="bullet"/>
+      <w:lvlText w:val=""/>
+      <w:lvlJc w:val="left"/>
+      <w:pPr>
+        <w:ind w:left="2160" w:hanging="360"/>
+      </w:pPr>
+      <w:rPr>
+        <w:rFonts w:ascii="Wingdings" w:hAnsi="Wingdings" w:hint="default"/>
+      </w:rPr>
+    </w:lvl>
+    <w:lvl w:ilvl="3" w:tplc="04160001" w:tentative="1">
+      <w:start w:val="1"/>
+      <w:numFmt w:val="bullet"/>
+      <w:lvlText w:val=""/>
+      <w:lvlJc w:val="left"/>
+      <w:pPr>
+        <w:ind w:left="2880" w:hanging="360"/>
+      </w:pPr>
+      <w:rPr>
+        <w:rFonts w:ascii="Symbol" w:hAnsi="Symbol" w:hint="default"/>
+      </w:rPr>
+    </w:lvl>
+    <w:lvl w:ilvl="4" w:tplc="04160003" w:tentative="1">
+      <w:start w:val="1"/>
+      <w:numFmt w:val="bullet"/>
+      <w:lvlText w:val="o"/>
+      <w:lvlJc w:val="left"/>
+      <w:pPr>
+        <w:ind w:left="3600" w:hanging="360"/>
+      </w:pPr>
+      <w:rPr>
+        <w:rFonts w:ascii="Courier New" w:hAnsi="Courier New" w:cs="Courier New" w:hint="default"/>
+      </w:rPr>
+    </w:lvl>
+    <w:lvl w:ilvl="5" w:tplc="04160005" w:tentative="1">
+      <w:start w:val="1"/>
+      <w:numFmt w:val="bullet"/>
+      <w:lvlText w:val=""/>
+      <w:lvlJc w:val="left"/>
+      <w:pPr>
+        <w:ind w:left="4320" w:hanging="360"/>
+      </w:pPr>
+      <w:rPr>
+        <w:rFonts w:ascii="Wingdings" w:hAnsi="Wingdings" w:hint="default"/>
+      </w:rPr>
+    </w:lvl>
+    <w:lvl w:ilvl="6" w:tplc="04160001" w:tentative="1">
+      <w:start w:val="1"/>
+      <w:numFmt w:val="bullet"/>
+      <w:lvlText w:val=""/>
+      <w:lvlJc w:val="left"/>
+      <w:pPr>
+        <w:ind w:left="5040" w:hanging="360"/>
+      </w:pPr>
+      <w:rPr>
+        <w:rFonts w:ascii="Symbol" w:hAnsi="Symbol" w:hint="default"/>
+      </w:rPr>
+    </w:lvl>
+    <w:lvl w:ilvl="7" w:tplc="04160003" w:tentative="1">
+      <w:start w:val="1"/>
+      <w:numFmt w:val="bullet"/>
+      <w:lvlText w:val="o"/>
+      <w:lvlJc w:val="left"/>
+      <w:pPr>
+        <w:ind w:left="5760" w:hanging="360"/>
+      </w:pPr>
+      <w:rPr>
+        <w:rFonts w:ascii="Courier New" w:hAnsi="Courier New" w:cs="Courier New" w:hint="default"/>
+      </w:rPr>
+    </w:lvl>
+    <w:lvl w:ilvl="8" w:tplc="04160005" w:tentative="1">
+      <w:start w:val="1"/>
+      <w:numFmt w:val="bullet"/>
+      <w:lvlText w:val=""/>
+      <w:lvlJc w:val="left"/>
+      <w:pPr>
+        <w:ind w:left="6480" w:hanging="360"/>
+      </w:pPr>
+      <w:rPr>
+        <w:rFonts w:ascii="Wingdings" w:hAnsi="Wingdings" w:hint="default"/>
+      </w:rPr>
+    </w:lvl>
+  </w:abstractNum>
+  <w:abstractNum w:abstractNumId="14" w15:restartNumberingAfterBreak="0">
     <w:nsid w:val="686B18C4"/>
     <w:multiLevelType w:val="hybridMultilevel"/>
     <w:tmpl w:val="84AC4DA4"/>
@@ -5863,7 +6164,7 @@
       </w:rPr>
     </w:lvl>
   </w:abstractNum>
-  <w:abstractNum w:abstractNumId="14" w15:restartNumberingAfterBreak="0">
+  <w:abstractNum w:abstractNumId="15" w15:restartNumberingAfterBreak="0">
     <w:nsid w:val="690B090B"/>
     <w:multiLevelType w:val="hybridMultilevel"/>
     <w:tmpl w:val="5D18CF54"/>
@@ -5976,7 +6277,7 @@
       </w:rPr>
     </w:lvl>
   </w:abstractNum>
-  <w:abstractNum w:abstractNumId="15" w15:restartNumberingAfterBreak="0">
+  <w:abstractNum w:abstractNumId="16" w15:restartNumberingAfterBreak="0">
     <w:nsid w:val="6F961299"/>
     <w:multiLevelType w:val="hybridMultilevel"/>
     <w:tmpl w:val="6E86690C"/>
@@ -6090,7 +6391,7 @@
     </w:lvl>
   </w:abstractNum>
   <w:num w:numId="1" w16cid:durableId="309553208">
-    <w:abstractNumId w:val="15"/>
+    <w:abstractNumId w:val="16"/>
   </w:num>
   <w:num w:numId="2" w16cid:durableId="697924446">
     <w:abstractNumId w:val="0"/>
@@ -6102,7 +6403,7 @@
     <w:abstractNumId w:val="5"/>
   </w:num>
   <w:num w:numId="5" w16cid:durableId="1803234682">
-    <w:abstractNumId w:val="14"/>
+    <w:abstractNumId w:val="15"/>
   </w:num>
   <w:num w:numId="6" w16cid:durableId="539167049">
     <w:abstractNumId w:val="11"/>
@@ -6120,7 +6421,7 @@
     <w:abstractNumId w:val="4"/>
   </w:num>
   <w:num w:numId="11" w16cid:durableId="324482097">
-    <w:abstractNumId w:val="13"/>
+    <w:abstractNumId w:val="14"/>
   </w:num>
   <w:num w:numId="12" w16cid:durableId="320544100">
     <w:abstractNumId w:val="7"/>
@@ -6136,6 +6437,9 @@
   </w:num>
   <w:num w:numId="16" w16cid:durableId="1710915283">
     <w:abstractNumId w:val="3"/>
+  </w:num>
+  <w:num w:numId="17" w16cid:durableId="1622880051">
+    <w:abstractNumId w:val="13"/>
   </w:num>
 </w:numbering>
 </file>

</xml_diff>

<commit_message>
criei form001 e form002
</commit_message>
<xml_diff>
--- a/Tags, parâmetros e propriedades.docx
+++ b/Tags, parâmetros e propriedades.docx
@@ -3054,6 +3054,39 @@
     </w:p>
     <w:p>
       <w:pPr>
+        <w:pStyle w:val="PargrafodaLista"/>
+        <w:numPr>
+          <w:ilvl w:val="0"/>
+          <w:numId w:val="18"/>
+        </w:numPr>
+        <w:spacing w:after="0"/>
+        <w:jc w:val="both"/>
+        <w:rPr>
+          <w:rFonts w:ascii="Arial" w:hAnsi="Arial" w:cs="Arial"/>
+          <w:b/>
+          <w:bCs/>
+          <w:noProof/>
+        </w:rPr>
+      </w:pPr>
+      <w:r>
+        <w:rPr>
+          <w:rFonts w:ascii="Arial" w:hAnsi="Arial" w:cs="Arial"/>
+          <w:b/>
+          <w:bCs/>
+          <w:noProof/>
+        </w:rPr>
+        <w:t xml:space="preserve">box-sizing: border-box </w:t>
+      </w:r>
+      <w:r>
+        <w:rPr>
+          <w:rFonts w:ascii="Arial" w:hAnsi="Arial" w:cs="Arial"/>
+          <w:noProof/>
+        </w:rPr>
+        <w:t>= faz com que a borda ao redor de uma box faça parte da box, isto é, não vai ser adicionada ao redor (por fora) da box, mas sim por dentro, fazendo com que a box não cresça de tamanho graças a borda.</w:t>
+      </w:r>
+    </w:p>
+    <w:p>
+      <w:pPr>
         <w:spacing w:after="0"/>
         <w:jc w:val="both"/>
         <w:rPr>
@@ -3292,6 +3325,7 @@
           <w:bCs/>
           <w:noProof/>
         </w:rPr>
+        <w:lastRenderedPageBreak/>
         <w:t xml:space="preserve">aside </w:t>
       </w:r>
       <w:r>
@@ -3355,7 +3389,6 @@
           <w:sz w:val="26"/>
           <w:szCs w:val="26"/>
         </w:rPr>
-        <w:lastRenderedPageBreak/>
         <w:t>Tabelas:</w:t>
       </w:r>
     </w:p>
@@ -4173,6 +4206,7 @@
           <w:rFonts w:ascii="Arial" w:hAnsi="Arial" w:cs="Arial"/>
           <w:noProof/>
         </w:rPr>
+        <w:lastRenderedPageBreak/>
         <w:t>Caso tenhamos um link que direciona a uma página, podemos abrir essa página dentro do iframe. Para isso, devemos colocar um nome no iframe digitando “</w:t>
       </w:r>
       <w:r>
@@ -4265,7 +4299,6 @@
           <w:rFonts w:ascii="Arial" w:hAnsi="Arial" w:cs="Arial"/>
           <w:noProof/>
         </w:rPr>
-        <w:lastRenderedPageBreak/>
         <w:t>Para tornar o site mais seguro, podemos adicionar a configuração “</w:t>
       </w:r>
       <w:r>
@@ -4347,6 +4380,7 @@
           <w:rFonts w:ascii="Arial" w:hAnsi="Arial" w:cs="Arial"/>
           <w:b/>
           <w:bCs/>
+          <w:noProof/>
           <w:sz w:val="26"/>
           <w:szCs w:val="26"/>
         </w:rPr>
@@ -4360,6 +4394,7 @@
           <w:rFonts w:ascii="Arial" w:hAnsi="Arial" w:cs="Arial"/>
           <w:b/>
           <w:bCs/>
+          <w:noProof/>
           <w:sz w:val="26"/>
           <w:szCs w:val="26"/>
         </w:rPr>
@@ -4369,10 +4404,11 @@
           <w:rFonts w:ascii="Arial" w:hAnsi="Arial" w:cs="Arial"/>
           <w:b/>
           <w:bCs/>
+          <w:noProof/>
           <w:sz w:val="26"/>
           <w:szCs w:val="26"/>
         </w:rPr>
-        <w:t>Extras:</w:t>
+        <w:t>Formulários:</w:t>
       </w:r>
     </w:p>
     <w:p>
@@ -4383,6 +4419,7 @@
           <w:rFonts w:ascii="Arial" w:hAnsi="Arial" w:cs="Arial"/>
           <w:b/>
           <w:bCs/>
+          <w:noProof/>
           <w:sz w:val="26"/>
           <w:szCs w:val="26"/>
         </w:rPr>
@@ -4393,6 +4430,709 @@
         <w:pStyle w:val="PargrafodaLista"/>
         <w:numPr>
           <w:ilvl w:val="0"/>
+          <w:numId w:val="20"/>
+        </w:numPr>
+        <w:spacing w:after="0"/>
+        <w:jc w:val="both"/>
+        <w:rPr>
+          <w:rFonts w:ascii="Arial" w:hAnsi="Arial" w:cs="Arial"/>
+          <w:b/>
+          <w:bCs/>
+          <w:noProof/>
+        </w:rPr>
+      </w:pPr>
+      <w:r>
+        <w:rPr>
+          <w:rFonts w:ascii="Arial" w:hAnsi="Arial" w:cs="Arial"/>
+          <w:b/>
+          <w:bCs/>
+          <w:noProof/>
+        </w:rPr>
+        <w:t xml:space="preserve">form </w:t>
+      </w:r>
+      <w:r>
+        <w:rPr>
+          <w:rFonts w:ascii="Arial" w:hAnsi="Arial" w:cs="Arial"/>
+          <w:noProof/>
+        </w:rPr>
+        <w:t xml:space="preserve">= cria o campo onde devemos escrever o formulário. Dentro da </w:t>
+      </w:r>
+      <w:r>
+        <w:rPr>
+          <w:rFonts w:ascii="Arial" w:hAnsi="Arial" w:cs="Arial"/>
+          <w:noProof/>
+        </w:rPr>
+        <w:t>abertura, podemos digitar “</w:t>
+      </w:r>
+      <w:r>
+        <w:rPr>
+          <w:rFonts w:ascii="Arial" w:hAnsi="Arial" w:cs="Arial"/>
+          <w:b/>
+          <w:bCs/>
+          <w:noProof/>
+        </w:rPr>
+        <w:t>action=’cadastro.php’</w:t>
+      </w:r>
+      <w:r>
+        <w:rPr>
+          <w:rFonts w:ascii="Arial" w:hAnsi="Arial" w:cs="Arial"/>
+          <w:noProof/>
+        </w:rPr>
+        <w:t>” (por exemplo) para informar a ação que acontecerá quando enviarmos o formulário. Nesse caso, os dados do formulário serão enviados ao script “cadastro.php”. Também podemos digitar “</w:t>
+      </w:r>
+      <w:r>
+        <w:rPr>
+          <w:rFonts w:ascii="Arial" w:hAnsi="Arial" w:cs="Arial"/>
+          <w:b/>
+          <w:bCs/>
+          <w:noProof/>
+        </w:rPr>
+        <w:t>autocomplete=’off’”</w:t>
+      </w:r>
+      <w:r>
+        <w:rPr>
+          <w:rFonts w:ascii="Arial" w:hAnsi="Arial" w:cs="Arial"/>
+          <w:noProof/>
+        </w:rPr>
+        <w:t xml:space="preserve"> para desativar a sugestão de digitação.</w:t>
+      </w:r>
+    </w:p>
+    <w:p>
+      <w:pPr>
+        <w:pStyle w:val="PargrafodaLista"/>
+        <w:numPr>
+          <w:ilvl w:val="0"/>
+          <w:numId w:val="20"/>
+        </w:numPr>
+        <w:spacing w:after="0"/>
+        <w:jc w:val="both"/>
+        <w:rPr>
+          <w:rFonts w:ascii="Arial" w:hAnsi="Arial" w:cs="Arial"/>
+          <w:b/>
+          <w:bCs/>
+          <w:noProof/>
+        </w:rPr>
+      </w:pPr>
+      <w:r>
+        <w:rPr>
+          <w:rFonts w:ascii="Arial" w:hAnsi="Arial" w:cs="Arial"/>
+          <w:b/>
+          <w:bCs/>
+          <w:noProof/>
+        </w:rPr>
+        <w:t xml:space="preserve">method </w:t>
+      </w:r>
+      <w:r>
+        <w:rPr>
+          <w:rFonts w:ascii="Arial" w:hAnsi="Arial" w:cs="Arial"/>
+          <w:noProof/>
+        </w:rPr>
+        <w:t>= define o método de envio dos dados. Digitar dentro da abertura do form. Por padrão, é igual a “</w:t>
+      </w:r>
+      <w:r>
+        <w:rPr>
+          <w:rFonts w:ascii="Arial" w:hAnsi="Arial" w:cs="Arial"/>
+          <w:b/>
+          <w:bCs/>
+          <w:noProof/>
+        </w:rPr>
+        <w:t>get</w:t>
+      </w:r>
+      <w:r>
+        <w:rPr>
+          <w:rFonts w:ascii="Arial" w:hAnsi="Arial" w:cs="Arial"/>
+          <w:noProof/>
+        </w:rPr>
+        <w:t xml:space="preserve">”. </w:t>
+      </w:r>
+    </w:p>
+    <w:p>
+      <w:pPr>
+        <w:pStyle w:val="PargrafodaLista"/>
+        <w:numPr>
+          <w:ilvl w:val="0"/>
+          <w:numId w:val="20"/>
+        </w:numPr>
+        <w:spacing w:after="0"/>
+        <w:jc w:val="both"/>
+        <w:rPr>
+          <w:rFonts w:ascii="Arial" w:hAnsi="Arial" w:cs="Arial"/>
+          <w:b/>
+          <w:bCs/>
+          <w:noProof/>
+        </w:rPr>
+      </w:pPr>
+      <w:r>
+        <w:rPr>
+          <w:rFonts w:ascii="Arial" w:hAnsi="Arial" w:cs="Arial"/>
+          <w:b/>
+          <w:bCs/>
+          <w:noProof/>
+        </w:rPr>
+        <w:t xml:space="preserve">method=“get” </w:t>
+      </w:r>
+      <w:r>
+        <w:rPr>
+          <w:rFonts w:ascii="Arial" w:hAnsi="Arial" w:cs="Arial"/>
+          <w:noProof/>
+        </w:rPr>
+        <w:t xml:space="preserve">= Usar “get” quando os dados não são sensíveis, isto é, não tem problema caso alguem veja, pois, ao usar esse método, os dados ficam escritos na url. </w:t>
+      </w:r>
+      <w:r>
+        <w:rPr>
+          <w:rFonts w:ascii="Arial" w:hAnsi="Arial" w:cs="Arial"/>
+          <w:b/>
+          <w:bCs/>
+          <w:noProof/>
+        </w:rPr>
+        <w:t>Atenção!!! “get” tem um limite de envio de até 3mil bytes, cerca de 3mil caracteres!!!</w:t>
+      </w:r>
+    </w:p>
+    <w:p>
+      <w:pPr>
+        <w:pStyle w:val="PargrafodaLista"/>
+        <w:numPr>
+          <w:ilvl w:val="0"/>
+          <w:numId w:val="20"/>
+        </w:numPr>
+        <w:spacing w:after="0"/>
+        <w:jc w:val="both"/>
+        <w:rPr>
+          <w:rFonts w:ascii="Arial" w:hAnsi="Arial" w:cs="Arial"/>
+          <w:b/>
+          <w:bCs/>
+          <w:noProof/>
+        </w:rPr>
+      </w:pPr>
+      <w:r>
+        <w:rPr>
+          <w:rFonts w:ascii="Arial" w:hAnsi="Arial" w:cs="Arial"/>
+          <w:b/>
+          <w:bCs/>
+          <w:noProof/>
+        </w:rPr>
+        <w:t xml:space="preserve">method=“post” </w:t>
+      </w:r>
+      <w:r>
+        <w:rPr>
+          <w:rFonts w:ascii="Arial" w:hAnsi="Arial" w:cs="Arial"/>
+          <w:noProof/>
+        </w:rPr>
+        <w:t>= Usar “</w:t>
+      </w:r>
+      <w:r>
+        <w:rPr>
+          <w:rFonts w:ascii="Arial" w:hAnsi="Arial" w:cs="Arial"/>
+          <w:b/>
+          <w:bCs/>
+          <w:noProof/>
+        </w:rPr>
+        <w:t>post</w:t>
+      </w:r>
+      <w:r>
+        <w:rPr>
+          <w:rFonts w:ascii="Arial" w:hAnsi="Arial" w:cs="Arial"/>
+          <w:noProof/>
+        </w:rPr>
+        <w:t xml:space="preserve">” para enviar arquivos, conteúdos com mais de 3mil bytes, ou dados mais sensíveis. Nesse método, os dados não aparecem na url mas ainda podem ser encontrados com certa facilidade. </w:t>
+      </w:r>
+      <w:r>
+        <w:rPr>
+          <w:rFonts w:ascii="Arial" w:hAnsi="Arial" w:cs="Arial"/>
+          <w:b/>
+          <w:bCs/>
+          <w:noProof/>
+        </w:rPr>
+        <w:t>Para senhas, dados de cartões de crédito etc, estudar https para deixar a operação mais segura!!!</w:t>
+      </w:r>
+    </w:p>
+    <w:p>
+      <w:pPr>
+        <w:pStyle w:val="PargrafodaLista"/>
+        <w:numPr>
+          <w:ilvl w:val="0"/>
+          <w:numId w:val="20"/>
+        </w:numPr>
+        <w:spacing w:after="0"/>
+        <w:jc w:val="both"/>
+        <w:rPr>
+          <w:rFonts w:ascii="Arial" w:hAnsi="Arial" w:cs="Arial"/>
+          <w:b/>
+          <w:bCs/>
+          <w:noProof/>
+          <w:sz w:val="26"/>
+          <w:szCs w:val="26"/>
+        </w:rPr>
+      </w:pPr>
+      <w:r>
+        <w:rPr>
+          <w:rFonts w:ascii="Arial" w:hAnsi="Arial" w:cs="Arial"/>
+          <w:noProof/>
+        </w:rPr>
+        <w:t>Para inserir um campo para digitar algo, devemos usar a tag “</w:t>
+      </w:r>
+      <w:r>
+        <w:rPr>
+          <w:rFonts w:ascii="Arial" w:hAnsi="Arial" w:cs="Arial"/>
+          <w:b/>
+          <w:bCs/>
+          <w:noProof/>
+        </w:rPr>
+        <w:t>input:formato-desejado</w:t>
+      </w:r>
+      <w:r>
+        <w:rPr>
+          <w:rFonts w:ascii="Arial" w:hAnsi="Arial" w:cs="Arial"/>
+          <w:noProof/>
+        </w:rPr>
+        <w:t xml:space="preserve"> </w:t>
+      </w:r>
+      <w:r>
+        <w:rPr>
+          <w:rFonts w:ascii="Arial" w:hAnsi="Arial" w:cs="Arial"/>
+          <w:b/>
+          <w:bCs/>
+          <w:noProof/>
+        </w:rPr>
+        <w:t>(input:text, por exemplo)</w:t>
+      </w:r>
+      <w:r>
+        <w:rPr>
+          <w:rFonts w:ascii="Arial" w:hAnsi="Arial" w:cs="Arial"/>
+          <w:noProof/>
+        </w:rPr>
+        <w:t>”. Para enviar os dados de um formulário, usar “</w:t>
+      </w:r>
+      <w:r>
+        <w:rPr>
+          <w:rFonts w:ascii="Arial" w:hAnsi="Arial" w:cs="Arial"/>
+          <w:b/>
+          <w:bCs/>
+          <w:noProof/>
+        </w:rPr>
+        <w:t>input</w:t>
+      </w:r>
+      <w:r>
+        <w:rPr>
+          <w:rFonts w:ascii="Arial" w:hAnsi="Arial" w:cs="Arial"/>
+          <w:b/>
+          <w:bCs/>
+          <w:noProof/>
+        </w:rPr>
+        <w:t>:submit</w:t>
+      </w:r>
+      <w:r>
+        <w:rPr>
+          <w:rFonts w:ascii="Arial" w:hAnsi="Arial" w:cs="Arial"/>
+          <w:noProof/>
+        </w:rPr>
+        <w:t>”. Sempre dar um nome e um id ao input!!!</w:t>
+      </w:r>
+    </w:p>
+    <w:p>
+      <w:pPr>
+        <w:pStyle w:val="PargrafodaLista"/>
+        <w:numPr>
+          <w:ilvl w:val="0"/>
+          <w:numId w:val="20"/>
+        </w:numPr>
+        <w:spacing w:after="0"/>
+        <w:jc w:val="both"/>
+        <w:rPr>
+          <w:rFonts w:ascii="Arial" w:hAnsi="Arial" w:cs="Arial"/>
+          <w:b/>
+          <w:bCs/>
+          <w:noProof/>
+          <w:sz w:val="26"/>
+          <w:szCs w:val="26"/>
+        </w:rPr>
+      </w:pPr>
+      <w:r>
+        <w:rPr>
+          <w:rFonts w:ascii="Arial" w:hAnsi="Arial" w:cs="Arial"/>
+          <w:b/>
+          <w:bCs/>
+          <w:noProof/>
+        </w:rPr>
+        <w:t xml:space="preserve">required </w:t>
+      </w:r>
+      <w:r>
+        <w:rPr>
+          <w:rFonts w:ascii="Arial" w:hAnsi="Arial" w:cs="Arial"/>
+          <w:noProof/>
+        </w:rPr>
+        <w:t>= define o input como obrigatório.</w:t>
+      </w:r>
+    </w:p>
+    <w:p>
+      <w:pPr>
+        <w:pStyle w:val="PargrafodaLista"/>
+        <w:numPr>
+          <w:ilvl w:val="0"/>
+          <w:numId w:val="20"/>
+        </w:numPr>
+        <w:spacing w:after="0"/>
+        <w:jc w:val="both"/>
+        <w:rPr>
+          <w:rFonts w:ascii="Arial" w:hAnsi="Arial" w:cs="Arial"/>
+          <w:b/>
+          <w:bCs/>
+          <w:noProof/>
+          <w:sz w:val="26"/>
+          <w:szCs w:val="26"/>
+        </w:rPr>
+      </w:pPr>
+      <w:r>
+        <w:rPr>
+          <w:rFonts w:ascii="Arial" w:hAnsi="Arial" w:cs="Arial"/>
+          <w:b/>
+          <w:bCs/>
+          <w:noProof/>
+        </w:rPr>
+        <w:t xml:space="preserve">minlength </w:t>
+      </w:r>
+      <w:r>
+        <w:rPr>
+          <w:rFonts w:ascii="Arial" w:hAnsi="Arial" w:cs="Arial"/>
+          <w:noProof/>
+        </w:rPr>
+        <w:t>= define a quantidade mínima de caracteres para o input.</w:t>
+      </w:r>
+    </w:p>
+    <w:p>
+      <w:pPr>
+        <w:pStyle w:val="PargrafodaLista"/>
+        <w:numPr>
+          <w:ilvl w:val="0"/>
+          <w:numId w:val="20"/>
+        </w:numPr>
+        <w:spacing w:after="0"/>
+        <w:jc w:val="both"/>
+        <w:rPr>
+          <w:rFonts w:ascii="Arial" w:hAnsi="Arial" w:cs="Arial"/>
+          <w:b/>
+          <w:bCs/>
+          <w:noProof/>
+          <w:sz w:val="26"/>
+          <w:szCs w:val="26"/>
+        </w:rPr>
+      </w:pPr>
+      <w:r>
+        <w:rPr>
+          <w:rFonts w:ascii="Arial" w:hAnsi="Arial" w:cs="Arial"/>
+          <w:b/>
+          <w:bCs/>
+          <w:noProof/>
+        </w:rPr>
+        <w:t xml:space="preserve">maxlength </w:t>
+      </w:r>
+      <w:r>
+        <w:rPr>
+          <w:rFonts w:ascii="Arial" w:hAnsi="Arial" w:cs="Arial"/>
+          <w:noProof/>
+        </w:rPr>
+        <w:t>= define a quantidade máxima de caracteres para o input.</w:t>
+      </w:r>
+    </w:p>
+    <w:p>
+      <w:pPr>
+        <w:pStyle w:val="PargrafodaLista"/>
+        <w:numPr>
+          <w:ilvl w:val="0"/>
+          <w:numId w:val="20"/>
+        </w:numPr>
+        <w:spacing w:after="0"/>
+        <w:jc w:val="both"/>
+        <w:rPr>
+          <w:rFonts w:ascii="Arial" w:hAnsi="Arial" w:cs="Arial"/>
+          <w:b/>
+          <w:bCs/>
+          <w:noProof/>
+          <w:sz w:val="26"/>
+          <w:szCs w:val="26"/>
+        </w:rPr>
+      </w:pPr>
+      <w:r>
+        <w:rPr>
+          <w:rFonts w:ascii="Arial" w:hAnsi="Arial" w:cs="Arial"/>
+          <w:b/>
+          <w:bCs/>
+          <w:noProof/>
+        </w:rPr>
+        <w:t xml:space="preserve">size </w:t>
+      </w:r>
+      <w:r>
+        <w:rPr>
+          <w:rFonts w:ascii="Arial" w:hAnsi="Arial" w:cs="Arial"/>
+          <w:noProof/>
+        </w:rPr>
+        <w:t>= define o tamanho da caixa (quantos caracteres devem aparecer).</w:t>
+      </w:r>
+    </w:p>
+    <w:p>
+      <w:pPr>
+        <w:pStyle w:val="PargrafodaLista"/>
+        <w:numPr>
+          <w:ilvl w:val="0"/>
+          <w:numId w:val="20"/>
+        </w:numPr>
+        <w:spacing w:after="0"/>
+        <w:jc w:val="both"/>
+        <w:rPr>
+          <w:rFonts w:ascii="Arial" w:hAnsi="Arial" w:cs="Arial"/>
+          <w:b/>
+          <w:bCs/>
+          <w:noProof/>
+          <w:sz w:val="26"/>
+          <w:szCs w:val="26"/>
+        </w:rPr>
+      </w:pPr>
+      <w:r>
+        <w:rPr>
+          <w:rFonts w:ascii="Arial" w:hAnsi="Arial" w:cs="Arial"/>
+          <w:b/>
+          <w:bCs/>
+          <w:noProof/>
+        </w:rPr>
+        <w:t xml:space="preserve">placeholder </w:t>
+      </w:r>
+      <w:r>
+        <w:rPr>
+          <w:rFonts w:ascii="Arial" w:hAnsi="Arial" w:cs="Arial"/>
+          <w:noProof/>
+        </w:rPr>
+        <w:t>= adiciona uma “dica” dentro da caixa.</w:t>
+      </w:r>
+    </w:p>
+    <w:p>
+      <w:pPr>
+        <w:pStyle w:val="PargrafodaLista"/>
+        <w:numPr>
+          <w:ilvl w:val="0"/>
+          <w:numId w:val="20"/>
+        </w:numPr>
+        <w:spacing w:after="0"/>
+        <w:jc w:val="both"/>
+        <w:rPr>
+          <w:rFonts w:ascii="Arial" w:hAnsi="Arial" w:cs="Arial"/>
+          <w:b/>
+          <w:bCs/>
+          <w:noProof/>
+          <w:sz w:val="26"/>
+          <w:szCs w:val="26"/>
+        </w:rPr>
+      </w:pPr>
+      <w:r>
+        <w:rPr>
+          <w:rFonts w:ascii="Arial" w:hAnsi="Arial" w:cs="Arial"/>
+          <w:b/>
+          <w:bCs/>
+          <w:noProof/>
+        </w:rPr>
+        <w:t xml:space="preserve">autocomplete </w:t>
+      </w:r>
+      <w:r>
+        <w:rPr>
+          <w:rFonts w:ascii="Arial" w:hAnsi="Arial" w:cs="Arial"/>
+          <w:noProof/>
+        </w:rPr>
+        <w:t>= ativa ou desativa o autopreenchimento de um campo. Quando usado no form, faz o que disse antes. Quando usado em um input, define qual tipo de informação deverá ser preenchida naquele campo.</w:t>
+      </w:r>
+    </w:p>
+    <w:p>
+      <w:pPr>
+        <w:pStyle w:val="PargrafodaLista"/>
+        <w:numPr>
+          <w:ilvl w:val="0"/>
+          <w:numId w:val="20"/>
+        </w:numPr>
+        <w:spacing w:after="0"/>
+        <w:jc w:val="both"/>
+        <w:rPr>
+          <w:rFonts w:ascii="Arial" w:hAnsi="Arial" w:cs="Arial"/>
+          <w:b/>
+          <w:bCs/>
+          <w:noProof/>
+          <w:sz w:val="26"/>
+          <w:szCs w:val="26"/>
+        </w:rPr>
+      </w:pPr>
+      <w:r>
+        <w:rPr>
+          <w:rFonts w:ascii="Arial" w:hAnsi="Arial" w:cs="Arial"/>
+          <w:b/>
+          <w:bCs/>
+          <w:noProof/>
+        </w:rPr>
+        <w:t xml:space="preserve">label: </w:t>
+      </w:r>
+      <w:r>
+        <w:rPr>
+          <w:rFonts w:ascii="Arial" w:hAnsi="Arial" w:cs="Arial"/>
+          <w:noProof/>
+        </w:rPr>
+        <w:t>responsável por fazer a ligação entre o campo</w:t>
+      </w:r>
+      <w:r>
+        <w:rPr>
+          <w:rFonts w:ascii="Arial" w:hAnsi="Arial" w:cs="Arial"/>
+          <w:noProof/>
+        </w:rPr>
+        <w:t xml:space="preserve"> em </w:t>
+      </w:r>
+      <w:r>
+        <w:rPr>
+          <w:rFonts w:ascii="Arial" w:hAnsi="Arial" w:cs="Arial"/>
+          <w:noProof/>
+        </w:rPr>
+        <w:t>que o usuário deve escrever e sua “descrição/título”. Dentro de “</w:t>
+      </w:r>
+      <w:r>
+        <w:rPr>
+          <w:rFonts w:ascii="Arial" w:hAnsi="Arial" w:cs="Arial"/>
+          <w:b/>
+          <w:bCs/>
+          <w:noProof/>
+        </w:rPr>
+        <w:t>for</w:t>
+      </w:r>
+      <w:r>
+        <w:rPr>
+          <w:rFonts w:ascii="Arial" w:hAnsi="Arial" w:cs="Arial"/>
+          <w:noProof/>
+        </w:rPr>
+        <w:t xml:space="preserve">” digitar o id do input desejado. </w:t>
+      </w:r>
+      <w:r>
+        <w:rPr>
+          <w:rFonts w:ascii="Arial" w:hAnsi="Arial" w:cs="Arial"/>
+          <w:b/>
+          <w:bCs/>
+          <w:noProof/>
+        </w:rPr>
+        <w:t>Sempre usar label!!!!</w:t>
+      </w:r>
+      <w:r>
+        <w:rPr>
+          <w:rFonts w:ascii="Arial" w:hAnsi="Arial" w:cs="Arial"/>
+          <w:noProof/>
+        </w:rPr>
+        <w:t xml:space="preserve"> </w:t>
+      </w:r>
+      <w:r>
+        <w:rPr>
+          <w:rFonts w:ascii="Arial" w:hAnsi="Arial" w:cs="Arial"/>
+          <w:noProof/>
+        </w:rPr>
+        <w:t>Ex:</w:t>
+      </w:r>
+      <w:r>
+        <w:rPr>
+          <w:noProof/>
+        </w:rPr>
+        <w:t xml:space="preserve"> </w:t>
+      </w:r>
+    </w:p>
+    <w:p>
+      <w:pPr>
+        <w:pStyle w:val="PargrafodaLista"/>
+        <w:spacing w:after="0"/>
+        <w:jc w:val="both"/>
+        <w:rPr>
+          <w:rFonts w:ascii="Arial" w:hAnsi="Arial" w:cs="Arial"/>
+          <w:b/>
+          <w:bCs/>
+          <w:noProof/>
+          <w:sz w:val="26"/>
+          <w:szCs w:val="26"/>
+        </w:rPr>
+      </w:pPr>
+      <w:r>
+        <w:rPr>
+          <w:rFonts w:ascii="Arial" w:hAnsi="Arial" w:cs="Arial"/>
+          <w:noProof/>
+        </w:rPr>
+        <w:drawing>
+          <wp:inline distT="0" distB="0" distL="0" distR="0" wp14:anchorId="449056CF" wp14:editId="705F2DD2">
+            <wp:extent cx="3772426" cy="362001"/>
+            <wp:effectExtent l="0" t="0" r="0" b="0"/>
+            <wp:docPr id="2" name="Imagem 2"/>
+            <wp:cNvGraphicFramePr>
+              <a:graphicFrameLocks xmlns:a="http://schemas.openxmlformats.org/drawingml/2006/main" noChangeAspect="1"/>
+            </wp:cNvGraphicFramePr>
+            <a:graphic xmlns:a="http://schemas.openxmlformats.org/drawingml/2006/main">
+              <a:graphicData uri="http://schemas.openxmlformats.org/drawingml/2006/picture">
+                <pic:pic xmlns:pic="http://schemas.openxmlformats.org/drawingml/2006/picture">
+                  <pic:nvPicPr>
+                    <pic:cNvPr id="1" name=""/>
+                    <pic:cNvPicPr/>
+                  </pic:nvPicPr>
+                  <pic:blipFill>
+                    <a:blip r:embed="rId7"/>
+                    <a:stretch>
+                      <a:fillRect/>
+                    </a:stretch>
+                  </pic:blipFill>
+                  <pic:spPr>
+                    <a:xfrm>
+                      <a:off x="0" y="0"/>
+                      <a:ext cx="3772426" cy="362001"/>
+                    </a:xfrm>
+                    <a:prstGeom prst="rect">
+                      <a:avLst/>
+                    </a:prstGeom>
+                  </pic:spPr>
+                </pic:pic>
+              </a:graphicData>
+            </a:graphic>
+          </wp:inline>
+        </w:drawing>
+      </w:r>
+    </w:p>
+    <w:p>
+      <w:pPr>
+        <w:spacing w:after="0"/>
+        <w:jc w:val="center"/>
+        <w:rPr>
+          <w:rFonts w:ascii="Arial" w:hAnsi="Arial" w:cs="Arial"/>
+          <w:b/>
+          <w:bCs/>
+          <w:noProof/>
+          <w:sz w:val="26"/>
+          <w:szCs w:val="26"/>
+        </w:rPr>
+      </w:pPr>
+      <w:r>
+        <w:rPr>
+          <w:rFonts w:ascii="Arial" w:hAnsi="Arial" w:cs="Arial"/>
+          <w:b/>
+          <w:bCs/>
+          <w:noProof/>
+          <w:sz w:val="26"/>
+          <w:szCs w:val="26"/>
+        </w:rPr>
+        <w:lastRenderedPageBreak/>
+        <w:t>Extras:</w:t>
+      </w:r>
+    </w:p>
+    <w:p>
+      <w:pPr>
+        <w:spacing w:after="0"/>
+        <w:jc w:val="center"/>
+        <w:rPr>
+          <w:rFonts w:ascii="Arial" w:hAnsi="Arial" w:cs="Arial"/>
+          <w:b/>
+          <w:bCs/>
+          <w:sz w:val="26"/>
+          <w:szCs w:val="26"/>
+        </w:rPr>
+      </w:pPr>
+    </w:p>
+    <w:p>
+      <w:pPr>
+        <w:pStyle w:val="PargrafodaLista"/>
+        <w:numPr>
+          <w:ilvl w:val="0"/>
           <w:numId w:val="12"/>
         </w:numPr>
         <w:spacing w:after="0"/>
@@ -4614,6 +5354,46 @@
           <w:noProof/>
         </w:rPr>
         <w:t>&gt;  = children</w:t>
+      </w:r>
+    </w:p>
+    <w:p>
+      <w:pPr>
+        <w:pStyle w:val="PargrafodaLista"/>
+        <w:numPr>
+          <w:ilvl w:val="0"/>
+          <w:numId w:val="7"/>
+        </w:numPr>
+        <w:spacing w:after="0"/>
+        <w:jc w:val="both"/>
+        <w:rPr>
+          <w:rFonts w:ascii="Arial" w:hAnsi="Arial" w:cs="Arial"/>
+          <w:b/>
+          <w:bCs/>
+          <w:noProof/>
+        </w:rPr>
+      </w:pPr>
+      <w:r>
+        <w:rPr>
+          <w:rFonts w:ascii="Arial" w:hAnsi="Arial" w:cs="Arial"/>
+          <w:noProof/>
+        </w:rPr>
+        <w:t>Para ocultar a barra de rolagem, podemos digitar (no CSS) “</w:t>
+      </w:r>
+      <w:r>
+        <w:rPr>
+          <w:rFonts w:ascii="Arial" w:hAnsi="Arial" w:cs="Arial"/>
+          <w:b/>
+          <w:bCs/>
+          <w:noProof/>
+        </w:rPr>
+        <w:t>::webkit-scrollbar { width: 0px; height:0px; }</w:t>
+      </w:r>
+      <w:r>
+        <w:rPr>
+          <w:rFonts w:ascii="Arial" w:hAnsi="Arial" w:cs="Arial"/>
+          <w:noProof/>
+        </w:rPr>
+        <w:t>”</w:t>
       </w:r>
     </w:p>
     <w:sectPr>
@@ -4742,6 +5522,345 @@
     </w:lvl>
   </w:abstractNum>
   <w:abstractNum w:abstractNumId="1" w15:restartNumberingAfterBreak="0">
+    <w:nsid w:val="11C867B2"/>
+    <w:multiLevelType w:val="hybridMultilevel"/>
+    <w:tmpl w:val="A844CADC"/>
+    <w:lvl w:ilvl="0" w:tplc="04160001">
+      <w:start w:val="1"/>
+      <w:numFmt w:val="bullet"/>
+      <w:lvlText w:val=""/>
+      <w:lvlJc w:val="left"/>
+      <w:pPr>
+        <w:ind w:left="720" w:hanging="360"/>
+      </w:pPr>
+      <w:rPr>
+        <w:rFonts w:ascii="Symbol" w:hAnsi="Symbol" w:hint="default"/>
+      </w:rPr>
+    </w:lvl>
+    <w:lvl w:ilvl="1" w:tplc="04160003" w:tentative="1">
+      <w:start w:val="1"/>
+      <w:numFmt w:val="bullet"/>
+      <w:lvlText w:val="o"/>
+      <w:lvlJc w:val="left"/>
+      <w:pPr>
+        <w:ind w:left="1440" w:hanging="360"/>
+      </w:pPr>
+      <w:rPr>
+        <w:rFonts w:ascii="Courier New" w:hAnsi="Courier New" w:cs="Courier New" w:hint="default"/>
+      </w:rPr>
+    </w:lvl>
+    <w:lvl w:ilvl="2" w:tplc="04160005" w:tentative="1">
+      <w:start w:val="1"/>
+      <w:numFmt w:val="bullet"/>
+      <w:lvlText w:val=""/>
+      <w:lvlJc w:val="left"/>
+      <w:pPr>
+        <w:ind w:left="2160" w:hanging="360"/>
+      </w:pPr>
+      <w:rPr>
+        <w:rFonts w:ascii="Wingdings" w:hAnsi="Wingdings" w:hint="default"/>
+      </w:rPr>
+    </w:lvl>
+    <w:lvl w:ilvl="3" w:tplc="04160001" w:tentative="1">
+      <w:start w:val="1"/>
+      <w:numFmt w:val="bullet"/>
+      <w:lvlText w:val=""/>
+      <w:lvlJc w:val="left"/>
+      <w:pPr>
+        <w:ind w:left="2880" w:hanging="360"/>
+      </w:pPr>
+      <w:rPr>
+        <w:rFonts w:ascii="Symbol" w:hAnsi="Symbol" w:hint="default"/>
+      </w:rPr>
+    </w:lvl>
+    <w:lvl w:ilvl="4" w:tplc="04160003" w:tentative="1">
+      <w:start w:val="1"/>
+      <w:numFmt w:val="bullet"/>
+      <w:lvlText w:val="o"/>
+      <w:lvlJc w:val="left"/>
+      <w:pPr>
+        <w:ind w:left="3600" w:hanging="360"/>
+      </w:pPr>
+      <w:rPr>
+        <w:rFonts w:ascii="Courier New" w:hAnsi="Courier New" w:cs="Courier New" w:hint="default"/>
+      </w:rPr>
+    </w:lvl>
+    <w:lvl w:ilvl="5" w:tplc="04160005" w:tentative="1">
+      <w:start w:val="1"/>
+      <w:numFmt w:val="bullet"/>
+      <w:lvlText w:val=""/>
+      <w:lvlJc w:val="left"/>
+      <w:pPr>
+        <w:ind w:left="4320" w:hanging="360"/>
+      </w:pPr>
+      <w:rPr>
+        <w:rFonts w:ascii="Wingdings" w:hAnsi="Wingdings" w:hint="default"/>
+      </w:rPr>
+    </w:lvl>
+    <w:lvl w:ilvl="6" w:tplc="04160001" w:tentative="1">
+      <w:start w:val="1"/>
+      <w:numFmt w:val="bullet"/>
+      <w:lvlText w:val=""/>
+      <w:lvlJc w:val="left"/>
+      <w:pPr>
+        <w:ind w:left="5040" w:hanging="360"/>
+      </w:pPr>
+      <w:rPr>
+        <w:rFonts w:ascii="Symbol" w:hAnsi="Symbol" w:hint="default"/>
+      </w:rPr>
+    </w:lvl>
+    <w:lvl w:ilvl="7" w:tplc="04160003" w:tentative="1">
+      <w:start w:val="1"/>
+      <w:numFmt w:val="bullet"/>
+      <w:lvlText w:val="o"/>
+      <w:lvlJc w:val="left"/>
+      <w:pPr>
+        <w:ind w:left="5760" w:hanging="360"/>
+      </w:pPr>
+      <w:rPr>
+        <w:rFonts w:ascii="Courier New" w:hAnsi="Courier New" w:cs="Courier New" w:hint="default"/>
+      </w:rPr>
+    </w:lvl>
+    <w:lvl w:ilvl="8" w:tplc="04160005" w:tentative="1">
+      <w:start w:val="1"/>
+      <w:numFmt w:val="bullet"/>
+      <w:lvlText w:val=""/>
+      <w:lvlJc w:val="left"/>
+      <w:pPr>
+        <w:ind w:left="6480" w:hanging="360"/>
+      </w:pPr>
+      <w:rPr>
+        <w:rFonts w:ascii="Wingdings" w:hAnsi="Wingdings" w:hint="default"/>
+      </w:rPr>
+    </w:lvl>
+  </w:abstractNum>
+  <w:abstractNum w:abstractNumId="2" w15:restartNumberingAfterBreak="0">
+    <w:nsid w:val="12975086"/>
+    <w:multiLevelType w:val="hybridMultilevel"/>
+    <w:tmpl w:val="ED824786"/>
+    <w:lvl w:ilvl="0" w:tplc="04160001">
+      <w:start w:val="1"/>
+      <w:numFmt w:val="bullet"/>
+      <w:lvlText w:val=""/>
+      <w:lvlJc w:val="left"/>
+      <w:pPr>
+        <w:ind w:left="720" w:hanging="360"/>
+      </w:pPr>
+      <w:rPr>
+        <w:rFonts w:ascii="Symbol" w:hAnsi="Symbol" w:hint="default"/>
+      </w:rPr>
+    </w:lvl>
+    <w:lvl w:ilvl="1" w:tplc="04160003" w:tentative="1">
+      <w:start w:val="1"/>
+      <w:numFmt w:val="bullet"/>
+      <w:lvlText w:val="o"/>
+      <w:lvlJc w:val="left"/>
+      <w:pPr>
+        <w:ind w:left="1440" w:hanging="360"/>
+      </w:pPr>
+      <w:rPr>
+        <w:rFonts w:ascii="Courier New" w:hAnsi="Courier New" w:cs="Courier New" w:hint="default"/>
+      </w:rPr>
+    </w:lvl>
+    <w:lvl w:ilvl="2" w:tplc="04160005" w:tentative="1">
+      <w:start w:val="1"/>
+      <w:numFmt w:val="bullet"/>
+      <w:lvlText w:val=""/>
+      <w:lvlJc w:val="left"/>
+      <w:pPr>
+        <w:ind w:left="2160" w:hanging="360"/>
+      </w:pPr>
+      <w:rPr>
+        <w:rFonts w:ascii="Wingdings" w:hAnsi="Wingdings" w:hint="default"/>
+      </w:rPr>
+    </w:lvl>
+    <w:lvl w:ilvl="3" w:tplc="04160001" w:tentative="1">
+      <w:start w:val="1"/>
+      <w:numFmt w:val="bullet"/>
+      <w:lvlText w:val=""/>
+      <w:lvlJc w:val="left"/>
+      <w:pPr>
+        <w:ind w:left="2880" w:hanging="360"/>
+      </w:pPr>
+      <w:rPr>
+        <w:rFonts w:ascii="Symbol" w:hAnsi="Symbol" w:hint="default"/>
+      </w:rPr>
+    </w:lvl>
+    <w:lvl w:ilvl="4" w:tplc="04160003" w:tentative="1">
+      <w:start w:val="1"/>
+      <w:numFmt w:val="bullet"/>
+      <w:lvlText w:val="o"/>
+      <w:lvlJc w:val="left"/>
+      <w:pPr>
+        <w:ind w:left="3600" w:hanging="360"/>
+      </w:pPr>
+      <w:rPr>
+        <w:rFonts w:ascii="Courier New" w:hAnsi="Courier New" w:cs="Courier New" w:hint="default"/>
+      </w:rPr>
+    </w:lvl>
+    <w:lvl w:ilvl="5" w:tplc="04160005" w:tentative="1">
+      <w:start w:val="1"/>
+      <w:numFmt w:val="bullet"/>
+      <w:lvlText w:val=""/>
+      <w:lvlJc w:val="left"/>
+      <w:pPr>
+        <w:ind w:left="4320" w:hanging="360"/>
+      </w:pPr>
+      <w:rPr>
+        <w:rFonts w:ascii="Wingdings" w:hAnsi="Wingdings" w:hint="default"/>
+      </w:rPr>
+    </w:lvl>
+    <w:lvl w:ilvl="6" w:tplc="04160001" w:tentative="1">
+      <w:start w:val="1"/>
+      <w:numFmt w:val="bullet"/>
+      <w:lvlText w:val=""/>
+      <w:lvlJc w:val="left"/>
+      <w:pPr>
+        <w:ind w:left="5040" w:hanging="360"/>
+      </w:pPr>
+      <w:rPr>
+        <w:rFonts w:ascii="Symbol" w:hAnsi="Symbol" w:hint="default"/>
+      </w:rPr>
+    </w:lvl>
+    <w:lvl w:ilvl="7" w:tplc="04160003" w:tentative="1">
+      <w:start w:val="1"/>
+      <w:numFmt w:val="bullet"/>
+      <w:lvlText w:val="o"/>
+      <w:lvlJc w:val="left"/>
+      <w:pPr>
+        <w:ind w:left="5760" w:hanging="360"/>
+      </w:pPr>
+      <w:rPr>
+        <w:rFonts w:ascii="Courier New" w:hAnsi="Courier New" w:cs="Courier New" w:hint="default"/>
+      </w:rPr>
+    </w:lvl>
+    <w:lvl w:ilvl="8" w:tplc="04160005" w:tentative="1">
+      <w:start w:val="1"/>
+      <w:numFmt w:val="bullet"/>
+      <w:lvlText w:val=""/>
+      <w:lvlJc w:val="left"/>
+      <w:pPr>
+        <w:ind w:left="6480" w:hanging="360"/>
+      </w:pPr>
+      <w:rPr>
+        <w:rFonts w:ascii="Wingdings" w:hAnsi="Wingdings" w:hint="default"/>
+      </w:rPr>
+    </w:lvl>
+  </w:abstractNum>
+  <w:abstractNum w:abstractNumId="3" w15:restartNumberingAfterBreak="0">
+    <w:nsid w:val="14216EDA"/>
+    <w:multiLevelType w:val="hybridMultilevel"/>
+    <w:tmpl w:val="FC3637F6"/>
+    <w:lvl w:ilvl="0" w:tplc="04160001">
+      <w:start w:val="1"/>
+      <w:numFmt w:val="bullet"/>
+      <w:lvlText w:val=""/>
+      <w:lvlJc w:val="left"/>
+      <w:pPr>
+        <w:ind w:left="720" w:hanging="360"/>
+      </w:pPr>
+      <w:rPr>
+        <w:rFonts w:ascii="Symbol" w:hAnsi="Symbol" w:hint="default"/>
+      </w:rPr>
+    </w:lvl>
+    <w:lvl w:ilvl="1" w:tplc="04160003" w:tentative="1">
+      <w:start w:val="1"/>
+      <w:numFmt w:val="bullet"/>
+      <w:lvlText w:val="o"/>
+      <w:lvlJc w:val="left"/>
+      <w:pPr>
+        <w:ind w:left="1440" w:hanging="360"/>
+      </w:pPr>
+      <w:rPr>
+        <w:rFonts w:ascii="Courier New" w:hAnsi="Courier New" w:cs="Courier New" w:hint="default"/>
+      </w:rPr>
+    </w:lvl>
+    <w:lvl w:ilvl="2" w:tplc="04160005" w:tentative="1">
+      <w:start w:val="1"/>
+      <w:numFmt w:val="bullet"/>
+      <w:lvlText w:val=""/>
+      <w:lvlJc w:val="left"/>
+      <w:pPr>
+        <w:ind w:left="2160" w:hanging="360"/>
+      </w:pPr>
+      <w:rPr>
+        <w:rFonts w:ascii="Wingdings" w:hAnsi="Wingdings" w:hint="default"/>
+      </w:rPr>
+    </w:lvl>
+    <w:lvl w:ilvl="3" w:tplc="04160001" w:tentative="1">
+      <w:start w:val="1"/>
+      <w:numFmt w:val="bullet"/>
+      <w:lvlText w:val=""/>
+      <w:lvlJc w:val="left"/>
+      <w:pPr>
+        <w:ind w:left="2880" w:hanging="360"/>
+      </w:pPr>
+      <w:rPr>
+        <w:rFonts w:ascii="Symbol" w:hAnsi="Symbol" w:hint="default"/>
+      </w:rPr>
+    </w:lvl>
+    <w:lvl w:ilvl="4" w:tplc="04160003" w:tentative="1">
+      <w:start w:val="1"/>
+      <w:numFmt w:val="bullet"/>
+      <w:lvlText w:val="o"/>
+      <w:lvlJc w:val="left"/>
+      <w:pPr>
+        <w:ind w:left="3600" w:hanging="360"/>
+      </w:pPr>
+      <w:rPr>
+        <w:rFonts w:ascii="Courier New" w:hAnsi="Courier New" w:cs="Courier New" w:hint="default"/>
+      </w:rPr>
+    </w:lvl>
+    <w:lvl w:ilvl="5" w:tplc="04160005" w:tentative="1">
+      <w:start w:val="1"/>
+      <w:numFmt w:val="bullet"/>
+      <w:lvlText w:val=""/>
+      <w:lvlJc w:val="left"/>
+      <w:pPr>
+        <w:ind w:left="4320" w:hanging="360"/>
+      </w:pPr>
+      <w:rPr>
+        <w:rFonts w:ascii="Wingdings" w:hAnsi="Wingdings" w:hint="default"/>
+      </w:rPr>
+    </w:lvl>
+    <w:lvl w:ilvl="6" w:tplc="04160001" w:tentative="1">
+      <w:start w:val="1"/>
+      <w:numFmt w:val="bullet"/>
+      <w:lvlText w:val=""/>
+      <w:lvlJc w:val="left"/>
+      <w:pPr>
+        <w:ind w:left="5040" w:hanging="360"/>
+      </w:pPr>
+      <w:rPr>
+        <w:rFonts w:ascii="Symbol" w:hAnsi="Symbol" w:hint="default"/>
+      </w:rPr>
+    </w:lvl>
+    <w:lvl w:ilvl="7" w:tplc="04160003" w:tentative="1">
+      <w:start w:val="1"/>
+      <w:numFmt w:val="bullet"/>
+      <w:lvlText w:val="o"/>
+      <w:lvlJc w:val="left"/>
+      <w:pPr>
+        <w:ind w:left="5760" w:hanging="360"/>
+      </w:pPr>
+      <w:rPr>
+        <w:rFonts w:ascii="Courier New" w:hAnsi="Courier New" w:cs="Courier New" w:hint="default"/>
+      </w:rPr>
+    </w:lvl>
+    <w:lvl w:ilvl="8" w:tplc="04160005" w:tentative="1">
+      <w:start w:val="1"/>
+      <w:numFmt w:val="bullet"/>
+      <w:lvlText w:val=""/>
+      <w:lvlJc w:val="left"/>
+      <w:pPr>
+        <w:ind w:left="6480" w:hanging="360"/>
+      </w:pPr>
+      <w:rPr>
+        <w:rFonts w:ascii="Wingdings" w:hAnsi="Wingdings" w:hint="default"/>
+      </w:rPr>
+    </w:lvl>
+  </w:abstractNum>
+  <w:abstractNum w:abstractNumId="4" w15:restartNumberingAfterBreak="0">
     <w:nsid w:val="152D26BA"/>
     <w:multiLevelType w:val="hybridMultilevel"/>
     <w:tmpl w:val="F28A1770"/>
@@ -4854,7 +5973,7 @@
       </w:rPr>
     </w:lvl>
   </w:abstractNum>
-  <w:abstractNum w:abstractNumId="2" w15:restartNumberingAfterBreak="0">
+  <w:abstractNum w:abstractNumId="5" w15:restartNumberingAfterBreak="0">
     <w:nsid w:val="22F07FE1"/>
     <w:multiLevelType w:val="hybridMultilevel"/>
     <w:tmpl w:val="46A831C2"/>
@@ -4967,7 +6086,7 @@
       </w:rPr>
     </w:lvl>
   </w:abstractNum>
-  <w:abstractNum w:abstractNumId="3" w15:restartNumberingAfterBreak="0">
+  <w:abstractNum w:abstractNumId="6" w15:restartNumberingAfterBreak="0">
     <w:nsid w:val="26FF2ECC"/>
     <w:multiLevelType w:val="hybridMultilevel"/>
     <w:tmpl w:val="E4BA5EF6"/>
@@ -5080,7 +6199,7 @@
       </w:rPr>
     </w:lvl>
   </w:abstractNum>
-  <w:abstractNum w:abstractNumId="4" w15:restartNumberingAfterBreak="0">
+  <w:abstractNum w:abstractNumId="7" w15:restartNumberingAfterBreak="0">
     <w:nsid w:val="2D0314FB"/>
     <w:multiLevelType w:val="hybridMultilevel"/>
     <w:tmpl w:val="07A82EA8"/>
@@ -5193,7 +6312,7 @@
       </w:rPr>
     </w:lvl>
   </w:abstractNum>
-  <w:abstractNum w:abstractNumId="5" w15:restartNumberingAfterBreak="0">
+  <w:abstractNum w:abstractNumId="8" w15:restartNumberingAfterBreak="0">
     <w:nsid w:val="31443E4D"/>
     <w:multiLevelType w:val="hybridMultilevel"/>
     <w:tmpl w:val="C31ECA4E"/>
@@ -5306,7 +6425,7 @@
       </w:rPr>
     </w:lvl>
   </w:abstractNum>
-  <w:abstractNum w:abstractNumId="6" w15:restartNumberingAfterBreak="0">
+  <w:abstractNum w:abstractNumId="9" w15:restartNumberingAfterBreak="0">
     <w:nsid w:val="3B0D1B64"/>
     <w:multiLevelType w:val="hybridMultilevel"/>
     <w:tmpl w:val="07D25102"/>
@@ -5419,7 +6538,7 @@
       </w:rPr>
     </w:lvl>
   </w:abstractNum>
-  <w:abstractNum w:abstractNumId="7" w15:restartNumberingAfterBreak="0">
+  <w:abstractNum w:abstractNumId="10" w15:restartNumberingAfterBreak="0">
     <w:nsid w:val="3FA73A5B"/>
     <w:multiLevelType w:val="hybridMultilevel"/>
     <w:tmpl w:val="A776D150"/>
@@ -5532,7 +6651,7 @@
       </w:rPr>
     </w:lvl>
   </w:abstractNum>
-  <w:abstractNum w:abstractNumId="8" w15:restartNumberingAfterBreak="0">
+  <w:abstractNum w:abstractNumId="11" w15:restartNumberingAfterBreak="0">
     <w:nsid w:val="3FFD1028"/>
     <w:multiLevelType w:val="hybridMultilevel"/>
     <w:tmpl w:val="DEBEC716"/>
@@ -5618,7 +6737,7 @@
       </w:pPr>
     </w:lvl>
   </w:abstractNum>
-  <w:abstractNum w:abstractNumId="9" w15:restartNumberingAfterBreak="0">
+  <w:abstractNum w:abstractNumId="12" w15:restartNumberingAfterBreak="0">
     <w:nsid w:val="42B13D91"/>
     <w:multiLevelType w:val="hybridMultilevel"/>
     <w:tmpl w:val="238AD5C4"/>
@@ -5731,7 +6850,7 @@
       </w:rPr>
     </w:lvl>
   </w:abstractNum>
-  <w:abstractNum w:abstractNumId="10" w15:restartNumberingAfterBreak="0">
+  <w:abstractNum w:abstractNumId="13" w15:restartNumberingAfterBreak="0">
     <w:nsid w:val="53E252A9"/>
     <w:multiLevelType w:val="hybridMultilevel"/>
     <w:tmpl w:val="C1706816"/>
@@ -5844,7 +6963,7 @@
       </w:rPr>
     </w:lvl>
   </w:abstractNum>
-  <w:abstractNum w:abstractNumId="11" w15:restartNumberingAfterBreak="0">
+  <w:abstractNum w:abstractNumId="14" w15:restartNumberingAfterBreak="0">
     <w:nsid w:val="5E761A6F"/>
     <w:multiLevelType w:val="hybridMultilevel"/>
     <w:tmpl w:val="B9B4B7A0"/>
@@ -5957,7 +7076,7 @@
       </w:rPr>
     </w:lvl>
   </w:abstractNum>
-  <w:abstractNum w:abstractNumId="12" w15:restartNumberingAfterBreak="0">
+  <w:abstractNum w:abstractNumId="15" w15:restartNumberingAfterBreak="0">
     <w:nsid w:val="64CB1AB3"/>
     <w:multiLevelType w:val="hybridMultilevel"/>
     <w:tmpl w:val="124430BC"/>
@@ -6043,7 +7162,7 @@
       </w:pPr>
     </w:lvl>
   </w:abstractNum>
-  <w:abstractNum w:abstractNumId="13" w15:restartNumberingAfterBreak="0">
+  <w:abstractNum w:abstractNumId="16" w15:restartNumberingAfterBreak="0">
     <w:nsid w:val="67306E87"/>
     <w:multiLevelType w:val="hybridMultilevel"/>
     <w:tmpl w:val="04603F3C"/>
@@ -6156,7 +7275,7 @@
       </w:rPr>
     </w:lvl>
   </w:abstractNum>
-  <w:abstractNum w:abstractNumId="14" w15:restartNumberingAfterBreak="0">
+  <w:abstractNum w:abstractNumId="17" w15:restartNumberingAfterBreak="0">
     <w:nsid w:val="686B18C4"/>
     <w:multiLevelType w:val="hybridMultilevel"/>
     <w:tmpl w:val="84AC4DA4"/>
@@ -6269,7 +7388,7 @@
       </w:rPr>
     </w:lvl>
   </w:abstractNum>
-  <w:abstractNum w:abstractNumId="15" w15:restartNumberingAfterBreak="0">
+  <w:abstractNum w:abstractNumId="18" w15:restartNumberingAfterBreak="0">
     <w:nsid w:val="690B090B"/>
     <w:multiLevelType w:val="hybridMultilevel"/>
     <w:tmpl w:val="5D18CF54"/>
@@ -6382,7 +7501,7 @@
       </w:rPr>
     </w:lvl>
   </w:abstractNum>
-  <w:abstractNum w:abstractNumId="16" w15:restartNumberingAfterBreak="0">
+  <w:abstractNum w:abstractNumId="19" w15:restartNumberingAfterBreak="0">
     <w:nsid w:val="6F961299"/>
     <w:multiLevelType w:val="hybridMultilevel"/>
     <w:tmpl w:val="6E86690C"/>
@@ -6496,55 +7615,64 @@
     </w:lvl>
   </w:abstractNum>
   <w:num w:numId="1" w16cid:durableId="309553208">
-    <w:abstractNumId w:val="16"/>
+    <w:abstractNumId w:val="19"/>
   </w:num>
   <w:num w:numId="2" w16cid:durableId="697924446">
     <w:abstractNumId w:val="0"/>
   </w:num>
   <w:num w:numId="3" w16cid:durableId="2077363451">
+    <w:abstractNumId w:val="9"/>
+  </w:num>
+  <w:num w:numId="4" w16cid:durableId="1095631082">
+    <w:abstractNumId w:val="8"/>
+  </w:num>
+  <w:num w:numId="5" w16cid:durableId="1803234682">
+    <w:abstractNumId w:val="18"/>
+  </w:num>
+  <w:num w:numId="6" w16cid:durableId="539167049">
+    <w:abstractNumId w:val="14"/>
+  </w:num>
+  <w:num w:numId="7" w16cid:durableId="1587498736">
+    <w:abstractNumId w:val="4"/>
+  </w:num>
+  <w:num w:numId="8" w16cid:durableId="1477843991">
+    <w:abstractNumId w:val="13"/>
+  </w:num>
+  <w:num w:numId="9" w16cid:durableId="494760327">
+    <w:abstractNumId w:val="5"/>
+  </w:num>
+  <w:num w:numId="10" w16cid:durableId="1483736119">
+    <w:abstractNumId w:val="7"/>
+  </w:num>
+  <w:num w:numId="11" w16cid:durableId="324482097">
+    <w:abstractNumId w:val="17"/>
+  </w:num>
+  <w:num w:numId="12" w16cid:durableId="320544100">
+    <w:abstractNumId w:val="10"/>
+  </w:num>
+  <w:num w:numId="13" w16cid:durableId="1820463680">
+    <w:abstractNumId w:val="15"/>
+  </w:num>
+  <w:num w:numId="14" w16cid:durableId="727536286">
+    <w:abstractNumId w:val="11"/>
+  </w:num>
+  <w:num w:numId="15" w16cid:durableId="70079274">
+    <w:abstractNumId w:val="12"/>
+  </w:num>
+  <w:num w:numId="16" w16cid:durableId="1710915283">
     <w:abstractNumId w:val="6"/>
   </w:num>
-  <w:num w:numId="4" w16cid:durableId="1095631082">
-    <w:abstractNumId w:val="5"/>
+  <w:num w:numId="17" w16cid:durableId="1622880051">
+    <w:abstractNumId w:val="16"/>
   </w:num>
-  <w:num w:numId="5" w16cid:durableId="1803234682">
-    <w:abstractNumId w:val="15"/>
+  <w:num w:numId="18" w16cid:durableId="809320095">
+    <w:abstractNumId w:val="3"/>
   </w:num>
-  <w:num w:numId="6" w16cid:durableId="539167049">
-    <w:abstractNumId w:val="11"/>
-  </w:num>
-  <w:num w:numId="7" w16cid:durableId="1587498736">
+  <w:num w:numId="19" w16cid:durableId="132917784">
     <w:abstractNumId w:val="1"/>
   </w:num>
-  <w:num w:numId="8" w16cid:durableId="1477843991">
-    <w:abstractNumId w:val="10"/>
-  </w:num>
-  <w:num w:numId="9" w16cid:durableId="494760327">
+  <w:num w:numId="20" w16cid:durableId="508567133">
     <w:abstractNumId w:val="2"/>
-  </w:num>
-  <w:num w:numId="10" w16cid:durableId="1483736119">
-    <w:abstractNumId w:val="4"/>
-  </w:num>
-  <w:num w:numId="11" w16cid:durableId="324482097">
-    <w:abstractNumId w:val="14"/>
-  </w:num>
-  <w:num w:numId="12" w16cid:durableId="320544100">
-    <w:abstractNumId w:val="7"/>
-  </w:num>
-  <w:num w:numId="13" w16cid:durableId="1820463680">
-    <w:abstractNumId w:val="12"/>
-  </w:num>
-  <w:num w:numId="14" w16cid:durableId="727536286">
-    <w:abstractNumId w:val="8"/>
-  </w:num>
-  <w:num w:numId="15" w16cid:durableId="70079274">
-    <w:abstractNumId w:val="9"/>
-  </w:num>
-  <w:num w:numId="16" w16cid:durableId="1710915283">
-    <w:abstractNumId w:val="3"/>
-  </w:num>
-  <w:num w:numId="17" w16cid:durableId="1622880051">
-    <w:abstractNumId w:val="13"/>
   </w:num>
 </w:numbering>
 </file>

</xml_diff>